<commit_message>
Ignoring vid files + adding questions + minor workding updates
</commit_message>
<xml_diff>
--- a/Tutorial_6/Questions_lab_6.docx
+++ b/Tutorial_6/Questions_lab_6.docx
@@ -115,24 +115,14 @@
         <w:rPr>
           <w:sz w:val="22"/>
           <w:szCs w:val="22"/>
-          <w:highlight w:val="yellow"/>
-        </w:rPr>
-      </w:pPr>
-      <w:r>
-        <w:rPr>
-          <w:sz w:val="22"/>
-          <w:szCs w:val="22"/>
-          <w:highlight w:val="yellow"/>
-        </w:rPr>
-        <w:t>All</w:t>
-      </w:r>
-      <w:r>
-        <w:rPr>
-          <w:sz w:val="22"/>
-          <w:szCs w:val="22"/>
-          <w:highlight w:val="yellow"/>
-        </w:rPr>
-        <w:t xml:space="preserve"> of the above</w:t>
+        </w:rPr>
+      </w:pPr>
+      <w:r>
+        <w:rPr>
+          <w:sz w:val="22"/>
+          <w:szCs w:val="22"/>
+        </w:rPr>
+        <w:t>All of the above</w:t>
       </w:r>
     </w:p>
     <w:p>
@@ -172,6 +162,8 @@
         <w:t>The following is a proposed theoretical model:</w:t>
       </w:r>
     </w:p>
+    <w:bookmarkStart w:id="0" w:name="_GoBack"/>
+    <w:bookmarkEnd w:id="0"/>
     <w:p>
       <w:r>
         <w:rPr>
@@ -1151,14 +1143,8 @@
           <w:ilvl w:val="0"/>
           <w:numId w:val="5"/>
         </w:numPr>
-        <w:rPr>
-          <w:highlight w:val="yellow"/>
-        </w:rPr>
-      </w:pPr>
-      <w:r>
-        <w:rPr>
-          <w:highlight w:val="yellow"/>
-        </w:rPr>
+      </w:pPr>
+      <w:r>
         <w:t>Typical multiple regression would assume that age, stress and esteem were correlated</w:t>
       </w:r>
     </w:p>
@@ -1171,10 +1157,7 @@
         </w:numPr>
       </w:pPr>
       <w:r>
-        <w:t xml:space="preserve">Typical multiple regression would assume that physical health is correlated with </w:t>
-      </w:r>
-      <w:r>
-        <w:t>age, stress and esteem</w:t>
+        <w:t>Typical multiple regression would assume that physical health is correlated with age, stress and esteem</w:t>
       </w:r>
     </w:p>
     <w:p>
@@ -1186,10 +1169,7 @@
         </w:numPr>
       </w:pPr>
       <w:r>
-        <w:t xml:space="preserve">Typical multiple regression would assume </w:t>
-      </w:r>
-      <w:r>
-        <w:t>multivariate normality</w:t>
+        <w:t>Typical multiple regression would assume multivariate normality</w:t>
       </w:r>
       <w:r>
         <w:br/>
@@ -1240,28 +1220,7 @@
           <w:rFonts w:ascii="Calibri" w:hAnsi="Calibri" w:cs="Calibri"/>
           <w:color w:val="000000"/>
         </w:rPr>
-        <w:t>The larger the</w:t>
-      </w:r>
-      <w:r>
-        <w:rPr>
-          <w:rFonts w:ascii="Calibri" w:hAnsi="Calibri" w:cs="Calibri"/>
-          <w:color w:val="000000"/>
-        </w:rPr>
-        <w:t xml:space="preserve"> chi square value indicate </w:t>
-      </w:r>
-      <w:r>
-        <w:rPr>
-          <w:rFonts w:ascii="Calibri" w:hAnsi="Calibri" w:cs="Calibri"/>
-          <w:color w:val="000000"/>
-        </w:rPr>
-        <w:t>the greater the</w:t>
-      </w:r>
-      <w:r>
-        <w:rPr>
-          <w:rFonts w:ascii="Calibri" w:hAnsi="Calibri" w:cs="Calibri"/>
-          <w:color w:val="000000"/>
-        </w:rPr>
-        <w:t xml:space="preserve"> discrepancy between the model variance covariance matrix and the data's</w:t>
+        <w:t>The larger the chi square value indicate the greater the discrepancy between the model variance covariance matrix and the data's</w:t>
       </w:r>
     </w:p>
     <w:p>
@@ -1285,14 +1244,7 @@
           <w:rFonts w:ascii="Calibri" w:hAnsi="Calibri" w:cs="Calibri"/>
           <w:color w:val="000000"/>
         </w:rPr>
-        <w:t xml:space="preserve">SRMR ranges between 0 and 1, and smaller values are </w:t>
-      </w:r>
-      <w:r>
-        <w:rPr>
-          <w:rFonts w:ascii="Calibri" w:hAnsi="Calibri" w:cs="Calibri"/>
-          <w:color w:val="000000"/>
-        </w:rPr>
-        <w:t>better</w:t>
+        <w:t>SRMR ranges between 0 and 1, and smaller values are better</w:t>
       </w:r>
     </w:p>
     <w:p>
@@ -1316,28 +1268,7 @@
           <w:rFonts w:ascii="Calibri" w:hAnsi="Calibri" w:cs="Calibri"/>
           <w:color w:val="000000"/>
         </w:rPr>
-        <w:t xml:space="preserve">RMSEA is a parsimony-adjusted index that ‘rewards’ models analysed with larger samples, and with </w:t>
-      </w:r>
-      <w:r>
-        <w:rPr>
-          <w:rFonts w:ascii="Calibri" w:hAnsi="Calibri" w:cs="Calibri"/>
-          <w:color w:val="000000"/>
-        </w:rPr>
-        <w:t>greate</w:t>
-      </w:r>
-      <w:r>
-        <w:rPr>
-          <w:rFonts w:ascii="Calibri" w:hAnsi="Calibri" w:cs="Calibri"/>
-          <w:color w:val="000000"/>
-        </w:rPr>
-        <w:t>r</w:t>
-      </w:r>
-      <w:r>
-        <w:rPr>
-          <w:rFonts w:ascii="Calibri" w:hAnsi="Calibri" w:cs="Calibri"/>
-          <w:color w:val="000000"/>
-        </w:rPr>
-        <w:t xml:space="preserve"> degrees of freedom</w:t>
+        <w:t>RMSEA is a parsimony-adjusted index that ‘rewards’ models analysed with larger samples, and with greater degrees of freedom</w:t>
       </w:r>
     </w:p>
     <w:p>
@@ -1351,15 +1282,11 @@
         <w:autoSpaceDN w:val="0"/>
         <w:adjustRightInd w:val="0"/>
         <w:spacing w:after="0" w:line="240" w:lineRule="auto"/>
-        <w:rPr>
-          <w:highlight w:val="yellow"/>
-        </w:rPr>
       </w:pPr>
       <w:r>
         <w:rPr>
           <w:rFonts w:ascii="Calibri" w:hAnsi="Calibri" w:cs="Calibri"/>
           <w:color w:val="000000"/>
-          <w:highlight w:val="yellow"/>
         </w:rPr>
         <w:t>All of the above</w:t>
       </w:r>
@@ -1396,14 +1323,12 @@
         <w:rPr>
           <w:sz w:val="22"/>
           <w:szCs w:val="22"/>
-          <w:highlight w:val="yellow"/>
-        </w:rPr>
-      </w:pPr>
-      <w:r>
-        <w:rPr>
-          <w:sz w:val="22"/>
-          <w:szCs w:val="22"/>
-          <w:highlight w:val="yellow"/>
+        </w:rPr>
+      </w:pPr>
+      <w:r>
+        <w:rPr>
+          <w:sz w:val="22"/>
+          <w:szCs w:val="22"/>
         </w:rPr>
         <w:t xml:space="preserve">Standard multiple regression procedures implicitly </w:t>
       </w:r>
@@ -1412,7 +1337,6 @@
         <w:rPr>
           <w:sz w:val="22"/>
           <w:szCs w:val="22"/>
-          <w:highlight w:val="yellow"/>
         </w:rPr>
         <w:t>model</w:t>
       </w:r>
@@ -1420,7 +1344,6 @@
         <w:rPr>
           <w:sz w:val="22"/>
           <w:szCs w:val="22"/>
-          <w:highlight w:val="yellow"/>
         </w:rPr>
         <w:t>s</w:t>
       </w:r>
@@ -1429,7 +1352,6 @@
         <w:rPr>
           <w:sz w:val="22"/>
           <w:szCs w:val="22"/>
-          <w:highlight w:val="yellow"/>
         </w:rPr>
         <w:t xml:space="preserve"> correlations among predictors </w:t>
       </w:r>
@@ -1604,21 +1526,7 @@
           <w:sz w:val="22"/>
           <w:szCs w:val="22"/>
         </w:rPr>
-        <w:t>Bootstrap methods are helpful when</w:t>
-      </w:r>
-      <w:r>
-        <w:rPr>
-          <w:sz w:val="22"/>
-          <w:szCs w:val="22"/>
-        </w:rPr>
-        <w:t xml:space="preserve"> distributional assumptions </w:t>
-      </w:r>
-      <w:r>
-        <w:rPr>
-          <w:sz w:val="22"/>
-          <w:szCs w:val="22"/>
-        </w:rPr>
-        <w:t>are not met</w:t>
+        <w:t>Bootstrap methods are helpful when distributional assumptions are not met</w:t>
       </w:r>
     </w:p>
     <w:p>
@@ -1631,14 +1539,12 @@
         <w:rPr>
           <w:sz w:val="22"/>
           <w:szCs w:val="22"/>
-          <w:highlight w:val="yellow"/>
-        </w:rPr>
-      </w:pPr>
-      <w:r>
-        <w:rPr>
-          <w:sz w:val="22"/>
-          <w:szCs w:val="22"/>
-          <w:highlight w:val="yellow"/>
+        </w:rPr>
+      </w:pPr>
+      <w:r>
+        <w:rPr>
+          <w:sz w:val="22"/>
+          <w:szCs w:val="22"/>
         </w:rPr>
         <w:t>All of the above</w:t>
       </w:r>
@@ -1703,14 +1609,12 @@
         <w:rPr>
           <w:sz w:val="22"/>
           <w:szCs w:val="22"/>
-          <w:highlight w:val="yellow"/>
-        </w:rPr>
-      </w:pPr>
-      <w:r>
-        <w:rPr>
-          <w:sz w:val="22"/>
-          <w:szCs w:val="22"/>
-          <w:highlight w:val="yellow"/>
+        </w:rPr>
+      </w:pPr>
+      <w:r>
+        <w:rPr>
+          <w:sz w:val="22"/>
+          <w:szCs w:val="22"/>
         </w:rPr>
         <w:t>Multivariate</w:t>
       </w:r>
@@ -1718,7 +1622,6 @@
         <w:rPr>
           <w:sz w:val="22"/>
           <w:szCs w:val="22"/>
-          <w:highlight w:val="yellow"/>
         </w:rPr>
         <w:t xml:space="preserve"> kurtosis </w:t>
       </w:r>
@@ -1768,14 +1671,7 @@
           <w:sz w:val="22"/>
           <w:szCs w:val="22"/>
         </w:rPr>
-        <w:t>M</w:t>
-      </w:r>
-      <w:r>
-        <w:rPr>
-          <w:sz w:val="22"/>
-          <w:szCs w:val="22"/>
-        </w:rPr>
-        <w:t>ahalanobis</w:t>
+        <w:t>Mahalanobis</w:t>
       </w:r>
       <w:proofErr w:type="spellEnd"/>
       <w:r>
@@ -1866,20 +1762,11 @@
         <w:autoSpaceDN w:val="0"/>
         <w:adjustRightInd w:val="0"/>
         <w:spacing w:after="0" w:line="240" w:lineRule="auto"/>
-        <w:rPr>
-          <w:highlight w:val="yellow"/>
-        </w:rPr>
-      </w:pPr>
-      <w:r>
-        <w:rPr>
-          <w:highlight w:val="yellow"/>
-        </w:rPr>
+      </w:pPr>
+      <w:r>
         <w:t xml:space="preserve">Fit statistics </w:t>
       </w:r>
       <w:r>
-        <w:rPr>
-          <w:highlight w:val="yellow"/>
-        </w:rPr>
         <w:t xml:space="preserve">all reward large sample studies by showing good fit </w:t>
       </w:r>
     </w:p>
@@ -1934,14 +1821,8 @@
         <w:autoSpaceDN w:val="0"/>
         <w:adjustRightInd w:val="0"/>
         <w:spacing w:after="0" w:line="240" w:lineRule="auto"/>
-        <w:rPr>
-          <w:highlight w:val="yellow"/>
-        </w:rPr>
-      </w:pPr>
-      <w:r>
-        <w:rPr>
-          <w:highlight w:val="yellow"/>
-        </w:rPr>
+      </w:pPr>
+      <w:r>
         <w:t>Occurs when the model is overly complex</w:t>
       </w:r>
     </w:p>
@@ -2059,14 +1940,8 @@
         <w:autoSpaceDN w:val="0"/>
         <w:adjustRightInd w:val="0"/>
         <w:spacing w:after="0" w:line="240" w:lineRule="auto"/>
-        <w:rPr>
-          <w:highlight w:val="yellow"/>
-        </w:rPr>
-      </w:pPr>
-      <w:r>
-        <w:rPr>
-          <w:highlight w:val="yellow"/>
-        </w:rPr>
+      </w:pPr>
+      <w:r>
         <w:t xml:space="preserve">Models can be incorrectly rejected as not fitting and standard errors can be assumed to be smaller or larger than they are really are </w:t>
       </w:r>
     </w:p>
@@ -2161,14 +2036,12 @@
       <w:r>
         <w:t xml:space="preserve">rap </w:t>
       </w:r>
-      <w:bookmarkStart w:id="0" w:name="_GoBack"/>
       <w:r>
         <w:rPr>
           <w:i/>
         </w:rPr>
         <w:t>p</w:t>
       </w:r>
-      <w:bookmarkEnd w:id="0"/>
       <w:r>
         <w:t xml:space="preserve"> values tell us</w:t>
       </w:r>
@@ -2190,110 +2063,35 @@
         <w:autoSpaceDN w:val="0"/>
         <w:adjustRightInd w:val="0"/>
         <w:spacing w:after="0" w:line="240" w:lineRule="auto"/>
-        <w:rPr>
-          <w:highlight w:val="yellow"/>
-        </w:rPr>
-      </w:pPr>
-      <w:r>
-        <w:rPr>
-          <w:highlight w:val="yellow"/>
-        </w:rPr>
+      </w:pPr>
+      <w:r>
         <w:t xml:space="preserve">How often our </w:t>
       </w:r>
       <w:r>
-        <w:rPr>
-          <w:highlight w:val="yellow"/>
-        </w:rPr>
         <w:t>dataset</w:t>
       </w:r>
       <w:r>
-        <w:rPr>
-          <w:highlight w:val="yellow"/>
-        </w:rPr>
         <w:t xml:space="preserve"> fit</w:t>
       </w:r>
       <w:r>
-        <w:rPr>
-          <w:highlight w:val="yellow"/>
-        </w:rPr>
         <w:t xml:space="preserve"> the model</w:t>
       </w:r>
       <w:r>
-        <w:rPr>
-          <w:highlight w:val="yellow"/>
-        </w:rPr>
         <w:t xml:space="preserve"> better than dataset</w:t>
       </w:r>
       <w:r>
-        <w:rPr>
-          <w:highlight w:val="yellow"/>
-        </w:rPr>
         <w:t>s</w:t>
       </w:r>
       <w:r>
-        <w:rPr>
-          <w:highlight w:val="yellow"/>
-        </w:rPr>
         <w:t xml:space="preserve"> sampled from the null hypothesis</w:t>
       </w:r>
       <w:r>
-        <w:rPr>
-          <w:highlight w:val="yellow"/>
-        </w:rPr>
-        <w:t xml:space="preserve"> </w:t>
-      </w:r>
-      <w:r>
-        <w:rPr>
-          <w:highlight w:val="yellow"/>
-        </w:rPr>
-        <w:t>(i.e., dataset</w:t>
-      </w:r>
-      <w:r>
-        <w:rPr>
-          <w:highlight w:val="yellow"/>
-        </w:rPr>
-        <w:t>s</w:t>
-      </w:r>
-      <w:r>
-        <w:rPr>
-          <w:highlight w:val="yellow"/>
-        </w:rPr>
-        <w:t xml:space="preserve"> where </w:t>
-      </w:r>
-      <w:r>
-        <w:rPr>
-          <w:highlight w:val="yellow"/>
-        </w:rPr>
-        <w:t>the</w:t>
-      </w:r>
-      <w:r>
-        <w:rPr>
-          <w:highlight w:val="yellow"/>
-        </w:rPr>
-        <w:t xml:space="preserve"> specified model is precisely true)</w:t>
-      </w:r>
-      <w:r>
-        <w:rPr>
-          <w:highlight w:val="yellow"/>
-        </w:rPr>
-        <w:t xml:space="preserve"> according </w:t>
-      </w:r>
-      <w:r>
-        <w:rPr>
-          <w:highlight w:val="yellow"/>
-        </w:rPr>
-        <w:t>to</w:t>
-      </w:r>
-      <w:r>
-        <w:rPr>
-          <w:highlight w:val="yellow"/>
-        </w:rPr>
+        <w:t xml:space="preserve"> (i.e., datasets where the specified model is precisely true) according to</w:t>
+      </w:r>
+      <w:r>
         <w:t xml:space="preserve"> chi square values</w:t>
       </w:r>
       <w:r>
-        <w:rPr>
-          <w:highlight w:val="yellow"/>
-        </w:rPr>
         <w:t xml:space="preserve"> </w:t>
       </w:r>
     </w:p>
@@ -2310,13 +2108,7 @@
         <w:spacing w:after="0" w:line="240" w:lineRule="auto"/>
       </w:pPr>
       <w:r>
-        <w:t xml:space="preserve">How often our dataset fit the model </w:t>
-      </w:r>
-      <w:r>
-        <w:t>worse</w:t>
-      </w:r>
-      <w:r>
-        <w:t xml:space="preserve"> than datasets sampled from the null hypothesis (i.e., datasets where the specified model is precisely true) according to chi square </w:t>
+        <w:t xml:space="preserve">How often our dataset fit the model worse than datasets sampled from the null hypothesis (i.e., datasets where the specified model is precisely true) according to chi square </w:t>
       </w:r>
       <w:r>
         <w:t>values</w:t>
@@ -2335,13 +2127,7 @@
         <w:spacing w:after="0" w:line="240" w:lineRule="auto"/>
       </w:pPr>
       <w:r>
-        <w:t xml:space="preserve">How often our dataset fit the model better than datasets sampled from the null hypothesis (i.e., datasets where the specified model is precisely true) according to </w:t>
-      </w:r>
-      <w:r>
-        <w:t xml:space="preserve">RMSEA values </w:t>
-      </w:r>
-      <w:r>
-        <w:t xml:space="preserve"> </w:t>
+        <w:t xml:space="preserve">How often our dataset fit the model better than datasets sampled from the null hypothesis (i.e., datasets where the specified model is precisely true) according to RMSEA values  </w:t>
       </w:r>
     </w:p>
     <w:p>

</xml_diff>

<commit_message>
Adding quite a few things
</commit_message>
<xml_diff>
--- a/Tutorial_6/Questions_lab_6.docx
+++ b/Tutorial_6/Questions_lab_6.docx
@@ -19,6 +19,13 @@
           <w:szCs w:val="22"/>
         </w:rPr>
       </w:pPr>
+      <w:r>
+        <w:rPr>
+          <w:sz w:val="22"/>
+          <w:szCs w:val="22"/>
+        </w:rPr>
+        <w:t xml:space="preserve">Which of the following are true? </w:t>
+      </w:r>
     </w:p>
     <w:p>
       <w:pPr>
@@ -37,7 +44,7 @@
           <w:sz w:val="22"/>
           <w:szCs w:val="22"/>
         </w:rPr>
-        <w:t xml:space="preserve">A. Recursive models have unidirectional paths and independent residuals </w:t>
+        <w:t xml:space="preserve">Recursive models have unidirectional paths and independent residuals </w:t>
       </w:r>
     </w:p>
     <w:p>
@@ -52,15 +59,13 @@
           <w:szCs w:val="22"/>
         </w:rPr>
       </w:pPr>
-      <w:proofErr w:type="gramStart"/>
-      <w:r>
-        <w:rPr>
-          <w:sz w:val="22"/>
-          <w:szCs w:val="22"/>
-        </w:rPr>
-        <w:t>Non recursive</w:t>
-      </w:r>
-      <w:proofErr w:type="gramEnd"/>
+      <w:r>
+        <w:rPr>
+          <w:sz w:val="22"/>
+          <w:szCs w:val="22"/>
+        </w:rPr>
+        <w:t>Non-recursive</w:t>
+      </w:r>
       <w:r>
         <w:rPr>
           <w:sz w:val="22"/>
@@ -162,8 +167,6 @@
         <w:t>The following is a proposed theoretical model:</w:t>
       </w:r>
     </w:p>
-    <w:bookmarkStart w:id="0" w:name="_GoBack"/>
-    <w:bookmarkEnd w:id="0"/>
     <w:p>
       <w:r>
         <w:rPr>
@@ -1220,7 +1223,7 @@
           <w:rFonts w:ascii="Calibri" w:hAnsi="Calibri" w:cs="Calibri"/>
           <w:color w:val="000000"/>
         </w:rPr>
-        <w:t>The larger the chi square value indicate the greater the discrepancy between the model variance covariance matrix and the data's</w:t>
+        <w:t>The larger the chi square value the greater the discrepancy between the model variance covariance matrix and the data's</w:t>
       </w:r>
     </w:p>
     <w:p>
@@ -1312,6 +1315,13 @@
           <w:szCs w:val="22"/>
         </w:rPr>
       </w:pPr>
+      <w:r>
+        <w:rPr>
+          <w:sz w:val="22"/>
+          <w:szCs w:val="22"/>
+        </w:rPr>
+        <w:t>Which of the following are true?</w:t>
+      </w:r>
     </w:p>
     <w:p>
       <w:pPr>
@@ -1451,6 +1461,15 @@
         </w:rPr>
         <w:t xml:space="preserve"> </w:t>
       </w:r>
+      <w:r>
+        <w:rPr>
+          <w:sz w:val="22"/>
+          <w:szCs w:val="22"/>
+        </w:rPr>
+        <w:t xml:space="preserve">Which of the following are true? </w:t>
+      </w:r>
+      <w:bookmarkStart w:id="0" w:name="_GoBack"/>
+      <w:bookmarkEnd w:id="0"/>
     </w:p>
     <w:p>
       <w:pPr>

</xml_diff>